<commit_message>
Finish MPP and other AI labs
</commit_message>
<xml_diff>
--- a/Year02/2nd semester/ISS/Lab/Faza I/Planification.docx
+++ b/Year02/2nd semester/ISS/Lab/Faza I/Planification.docx
@@ -198,7 +198,21 @@
               <w:rPr>
                 <w:lang w:val="en-GB"/>
               </w:rPr>
-              <w:t>Assign task, See tasks</w:t>
+              <w:t xml:space="preserve">See all available workers, </w:t>
+            </w:r>
+            <w:proofErr w:type="gramStart"/>
+            <w:r>
+              <w:rPr>
+                <w:lang w:val="en-GB"/>
+              </w:rPr>
+              <w:t>Assign</w:t>
+            </w:r>
+            <w:proofErr w:type="gramEnd"/>
+            <w:r>
+              <w:rPr>
+                <w:lang w:val="en-GB"/>
+              </w:rPr>
+              <w:t xml:space="preserve"> task, See tasks</w:t>
             </w:r>
           </w:p>
         </w:tc>

</xml_diff>